<commit_message>
converted resume_data from py to json
</commit_message>
<xml_diff>
--- a/data/Resumes/CV_0.docx
+++ b/data/Resumes/CV_0.docx
@@ -280,7 +280,15 @@
         <w:spacing w:line="240" w:lineRule="auto" w:before="0" w:after="0"/>
       </w:pPr>
       <w:r>
-        <w:t>Bases de données : SQL, MongoDB, Neo4j, Redis</w:t>
+        <w:t>Visualisation : web analytics, tableau</w:t>
+      </w:r>
+    </w:p>
+    <w:p>
+      <w:pPr>
+        <w:spacing w:line="240" w:lineRule="auto" w:before="0" w:after="0"/>
+      </w:pPr>
+      <w:r>
+        <w:t>MLOps : Git, DVC, Flask, Docker, Github Actions, Heroku, MLflow, Streamlit</w:t>
       </w:r>
     </w:p>
     <w:p>
@@ -296,14 +304,6 @@
         <w:spacing w:line="240" w:lineRule="auto" w:before="0" w:after="0"/>
       </w:pPr>
       <w:r>
-        <w:t>Visualisation : web analytics, tableau</w:t>
-      </w:r>
-    </w:p>
-    <w:p>
-      <w:pPr>
-        <w:spacing w:line="240" w:lineRule="auto" w:before="0" w:after="0"/>
-      </w:pPr>
-      <w:r>
         <w:t>ML/AI : Scikit-Learn, Keras, Tensorflow, Pandas, pySpark, XGboost, OpenCV, Matplotlib, Seaborn</w:t>
       </w:r>
     </w:p>
@@ -312,7 +312,7 @@
         <w:spacing w:line="240" w:lineRule="auto" w:before="0" w:after="0"/>
       </w:pPr>
       <w:r>
-        <w:t>MLOps : Git, DVC, Flask, Docker, Github Actions, Heroku, MLflow, Streamlit</w:t>
+        <w:t>Bases de données : SQL, MongoDB, Neo4j, Redis</w:t>
       </w:r>
     </w:p>
     <w:p>

</xml_diff>

<commit_message>
added possibility of using a picture in the resume and multiple columns layout
</commit_message>
<xml_diff>
--- a/data/Resumes/CV_0.docx
+++ b/data/Resumes/CV_0.docx
@@ -2,33 +2,111 @@
 <file path=word/document.xml><?xml version="1.0" encoding="utf-8"?>
 <w:document xmlns:wpc="http://schemas.microsoft.com/office/word/2010/wordprocessingCanvas" xmlns:mo="http://schemas.microsoft.com/office/mac/office/2008/main" xmlns:mc="http://schemas.openxmlformats.org/markup-compatibility/2006" xmlns:mv="urn:schemas-microsoft-com:mac:vml" xmlns:o="urn:schemas-microsoft-com:office:office" xmlns:r="http://schemas.openxmlformats.org/officeDocument/2006/relationships" xmlns:m="http://schemas.openxmlformats.org/officeDocument/2006/math" xmlns:v="urn:schemas-microsoft-com:vml" xmlns:wp14="http://schemas.microsoft.com/office/word/2010/wordprocessingDrawing" xmlns:wp="http://schemas.openxmlformats.org/drawingml/2006/wordprocessingDrawing" xmlns:w10="urn:schemas-microsoft-com:office:word" xmlns:w="http://schemas.openxmlformats.org/wordprocessingml/2006/main" xmlns:w14="http://schemas.microsoft.com/office/word/2010/wordml" xmlns:wpg="http://schemas.microsoft.com/office/word/2010/wordprocessingGroup" xmlns:wpi="http://schemas.microsoft.com/office/word/2010/wordprocessingInk" xmlns:wne="http://schemas.microsoft.com/office/word/2006/wordml" xmlns:wps="http://schemas.microsoft.com/office/word/2010/wordprocessingShape" mc:Ignorable="w14 wp14">
   <w:body>
-    <w:p>
-      <w:pPr>
-        <w:spacing w:line="0" w:lineRule="exact" w:before="0" w:after="0"/>
-        <w:jc w:val="center"/>
-      </w:pPr>
-      <w:r>
-        <w:rPr>
-          <w:sz w:val="28"/>
-        </w:rPr>
-        <w:t>SOUFIANE FARTIT</w:t>
-      </w:r>
-    </w:p>
-    <w:p>
-      <w:pPr>
-        <w:spacing w:line="0" w:lineRule="exact" w:before="0" w:after="227"/>
-        <w:jc w:val="center"/>
-      </w:pPr>
-      <w:r>
-        <w:t>Strasbourg | 0662833264 | soufiane.fartit@gmail.com | linkedin.com/in/soufiane-fartit | github.com/Soufiane-Fartit</w:t>
-      </w:r>
-    </w:p>
+    <w:tbl>
+      <w:tblPr>
+        <w:tblW w:type="auto" w:w="0"/>
+        <w:tblLook w:firstColumn="1" w:firstRow="1" w:lastColumn="0" w:lastRow="0" w:noHBand="0" w:noVBand="1" w:val="04A0"/>
+      </w:tblPr>
+      <w:tblGrid>
+        <w:gridCol w:w="2880"/>
+        <w:gridCol w:w="2880"/>
+        <w:gridCol w:w="2880"/>
+      </w:tblGrid>
+      <w:tr>
+        <w:tc>
+          <w:tcPr>
+            <w:tcW w:type="dxa" w:w="6768"/>
+          </w:tcPr>
+          <w:p>
+            <w:pPr>
+              <w:spacing w:line="0" w:lineRule="exact" w:before="0" w:after="340"/>
+              <w:jc w:val="left"/>
+            </w:pPr>
+            <w:r>
+              <w:rPr>
+                <w:sz w:val="34"/>
+              </w:rPr>
+              <w:t>SOUFIANE FARTIT</w:t>
+            </w:r>
+          </w:p>
+          <w:p>
+            <w:pPr>
+              <w:spacing w:line="0" w:lineRule="exact" w:before="0" w:after="0"/>
+              <w:jc w:val="left"/>
+            </w:pPr>
+            <w:r>
+              <w:t>Strasbourg | 0662833264 | soufiane.fartit@gmail.com</w:t>
+            </w:r>
+          </w:p>
+          <w:p>
+            <w:pPr>
+              <w:spacing w:line="0" w:lineRule="exact" w:before="0" w:after="0"/>
+              <w:jc w:val="left"/>
+            </w:pPr>
+            <w:r>
+              <w:t>linkedin.com/in/soufiane-fartit | github.com/Soufiane-Fartit</w:t>
+            </w:r>
+          </w:p>
+        </w:tc>
+        <w:tc>
+          <w:tcPr>
+            <w:tcW w:type="dxa" w:w="2880"/>
+          </w:tcPr>
+          <w:p/>
+        </w:tc>
+        <w:tc>
+          <w:tcPr>
+            <w:tcW w:type="dxa" w:w="2448"/>
+          </w:tcPr>
+          <w:p>
+            <w:pPr>
+              <w:spacing w:line="0" w:lineRule="exact" w:before="0" w:after="0"/>
+              <w:jc w:val="center"/>
+            </w:pPr>
+            <w:r>
+              <w:drawing>
+                <wp:inline xmlns:a="http://schemas.openxmlformats.org/drawingml/2006/main" xmlns:pic="http://schemas.openxmlformats.org/drawingml/2006/picture">
+                  <wp:extent cx="914400" cy="914400"/>
+                  <wp:docPr id="1" name="Picture 1"/>
+                  <wp:cNvGraphicFramePr>
+                    <a:graphicFrameLocks noChangeAspect="1"/>
+                  </wp:cNvGraphicFramePr>
+                  <a:graphic>
+                    <a:graphicData uri="http://schemas.openxmlformats.org/drawingml/2006/picture">
+                      <pic:pic>
+                        <pic:nvPicPr>
+                          <pic:cNvPr id="0" name="profile_picture.png"/>
+                          <pic:cNvPicPr/>
+                        </pic:nvPicPr>
+                        <pic:blipFill>
+                          <a:blip r:embed="rId9"/>
+                          <a:stretch>
+                            <a:fillRect/>
+                          </a:stretch>
+                        </pic:blipFill>
+                        <pic:spPr>
+                          <a:xfrm>
+                            <a:off x="0" y="0"/>
+                            <a:ext cx="914400" cy="914400"/>
+                          </a:xfrm>
+                          <a:prstGeom prst="rect"/>
+                        </pic:spPr>
+                      </pic:pic>
+                    </a:graphicData>
+                  </a:graphic>
+                </wp:inline>
+              </w:drawing>
+            </w:r>
+          </w:p>
+        </w:tc>
+      </w:tr>
+    </w:tbl>
     <w:p>
       <w:pPr>
         <w:pBdr>
           <w:bottom w:val="single" w:sz="6" w:space="1" w:color="auto"/>
         </w:pBdr>
-        <w:spacing w:before="170" w:after="57"/>
+        <w:spacing w:before="283" w:after="57"/>
         <w:jc w:val="center"/>
       </w:pPr>
       <w:r>
@@ -48,7 +126,7 @@
         <w:pBdr>
           <w:bottom w:val="single" w:sz="6" w:space="1" w:color="auto"/>
         </w:pBdr>
-        <w:spacing w:before="170" w:after="57"/>
+        <w:spacing w:before="283" w:after="57"/>
         <w:jc w:val="center"/>
       </w:pPr>
       <w:r>
@@ -92,7 +170,7 @@
         <w:pBdr>
           <w:bottom w:val="single" w:sz="6" w:space="1" w:color="auto"/>
         </w:pBdr>
-        <w:spacing w:before="170" w:after="57"/>
+        <w:spacing w:before="283" w:after="57"/>
         <w:jc w:val="center"/>
       </w:pPr>
       <w:r>
@@ -260,11 +338,45 @@
         <w:pBdr>
           <w:bottom w:val="single" w:sz="6" w:space="1" w:color="auto"/>
         </w:pBdr>
-        <w:spacing w:before="170" w:after="57"/>
+        <w:spacing w:before="283" w:after="57"/>
         <w:jc w:val="center"/>
       </w:pPr>
       <w:r>
         <w:t>COMPETENCES TECHNIQUES</w:t>
+      </w:r>
+    </w:p>
+    <w:p>
+      <w:pPr>
+        <w:sectPr>
+          <w:pgSz w:w="12240" w:h="15840"/>
+          <w:pgMar w:top="567" w:right="567" w:bottom="567" w:left="567" w:header="720" w:footer="720" w:gutter="0"/>
+          <w:cols w:space="720"/>
+          <w:docGrid w:linePitch="360"/>
+        </w:sectPr>
+      </w:pPr>
+    </w:p>
+    <w:p>
+      <w:pPr>
+        <w:spacing w:line="240" w:lineRule="auto" w:before="0" w:after="0"/>
+      </w:pPr>
+      <w:r>
+        <w:t>MLOps : Git, DVC, Flask, Docker, Github Actions, Heroku, MLflow, Streamlit</w:t>
+      </w:r>
+    </w:p>
+    <w:p>
+      <w:pPr>
+        <w:spacing w:line="240" w:lineRule="auto" w:before="0" w:after="0"/>
+      </w:pPr>
+      <w:r>
+        <w:t>Bases de données : SQL, MongoDB, Neo4j, Redis</w:t>
+      </w:r>
+    </w:p>
+    <w:p>
+      <w:pPr>
+        <w:spacing w:line="240" w:lineRule="auto" w:before="0" w:after="0"/>
+      </w:pPr>
+      <w:r>
+        <w:t>Autres : marketing, google analytics, internes comme externes, presse, affichage, site centric, formats</w:t>
       </w:r>
     </w:p>
     <w:p>
@@ -288,44 +400,42 @@
         <w:spacing w:line="240" w:lineRule="auto" w:before="0" w:after="0"/>
       </w:pPr>
       <w:r>
-        <w:t>MLOps : Git, DVC, Flask, Docker, Github Actions, Heroku, MLflow, Streamlit</w:t>
-      </w:r>
-    </w:p>
-    <w:p>
-      <w:pPr>
-        <w:spacing w:line="240" w:lineRule="auto" w:before="0" w:after="0"/>
-      </w:pPr>
-      <w:r>
-        <w:t>Autres : marketing, google analytics, internes comme externes, presse, affichage, site centric, formats</w:t>
-      </w:r>
-    </w:p>
-    <w:p>
-      <w:pPr>
-        <w:spacing w:line="240" w:lineRule="auto" w:before="0" w:after="0"/>
-      </w:pPr>
-      <w:r>
         <w:t>ML/AI : Scikit-Learn, Keras, Tensorflow, Pandas, pySpark, XGboost, OpenCV, Matplotlib, Seaborn</w:t>
       </w:r>
     </w:p>
     <w:p>
       <w:pPr>
-        <w:spacing w:line="240" w:lineRule="auto" w:before="0" w:after="0"/>
+        <w:sectPr>
+          <w:type w:val="continuous"/>
+          <w:pgSz w:w="12240" w:h="15840"/>
+          <w:pgMar w:top="567" w:right="567" w:bottom="567" w:left="567" w:header="720" w:footer="720" w:gutter="0"/>
+          <w:cols w:space="720" w:num="2"/>
+          <w:docGrid w:linePitch="360"/>
+        </w:sectPr>
       </w:pPr>
-      <w:r>
-        <w:t>Bases de données : SQL, MongoDB, Neo4j, Redis</w:t>
-      </w:r>
     </w:p>
     <w:p>
       <w:pPr>
         <w:pBdr>
           <w:bottom w:val="single" w:sz="6" w:space="1" w:color="auto"/>
         </w:pBdr>
-        <w:spacing w:before="170" w:after="57"/>
+        <w:spacing w:before="283" w:after="57"/>
         <w:jc w:val="center"/>
       </w:pPr>
       <w:r>
         <w:t>CERTIFICATIONS ET PROJETS PERSONNELS</w:t>
       </w:r>
+    </w:p>
+    <w:p>
+      <w:pPr>
+        <w:sectPr>
+          <w:type w:val="continuous"/>
+          <w:pgSz w:w="12240" w:h="15840"/>
+          <w:pgMar w:top="567" w:right="567" w:bottom="567" w:left="567" w:header="720" w:footer="720" w:gutter="0"/>
+          <w:cols w:space="720" w:num="1"/>
+          <w:docGrid w:linePitch="360"/>
+        </w:sectPr>
+      </w:pPr>
     </w:p>
     <w:p>
       <w:pPr>
@@ -410,10 +520,21 @@
     </w:p>
     <w:p>
       <w:pPr>
+        <w:sectPr>
+          <w:type w:val="continuous"/>
+          <w:pgSz w:w="12240" w:h="15840"/>
+          <w:pgMar w:top="567" w:right="567" w:bottom="567" w:left="567" w:header="720" w:footer="720" w:gutter="0"/>
+          <w:cols w:space="720" w:num="2"/>
+          <w:docGrid w:linePitch="360"/>
+        </w:sectPr>
+      </w:pPr>
+    </w:p>
+    <w:p>
+      <w:pPr>
         <w:pBdr>
           <w:bottom w:val="single" w:sz="6" w:space="1" w:color="auto"/>
         </w:pBdr>
-        <w:spacing w:before="170" w:after="57"/>
+        <w:spacing w:before="283" w:after="57"/>
         <w:jc w:val="center"/>
       </w:pPr>
       <w:r>
@@ -438,9 +559,10 @@
       </w:r>
     </w:p>
     <w:sectPr>
+      <w:type w:val="continuous"/>
       <w:pgSz w:w="12240" w:h="15840"/>
       <w:pgMar w:top="567" w:right="567" w:bottom="567" w:left="567" w:header="720" w:footer="720" w:gutter="0"/>
-      <w:cols w:space="720"/>
+      <w:cols w:space="720" w:num="1"/>
       <w:docGrid w:linePitch="360"/>
     </w:sectPr>
   </w:body>

</xml_diff>

<commit_message>
reverse pro exp and education sections
</commit_message>
<xml_diff>
--- a/data/Resumes/CV_0.docx
+++ b/data/Resumes/CV_0.docx
@@ -119,50 +119,6 @@
       </w:pPr>
       <w:r>
         <w:t xml:space="preserve">Double-diplômé Ingénieur/Master de Télécom Physique Strasbourg en science des données et en traitement des signaux et des images. Je suis à la recherche d'une opportunité en tant que Data Scientist à Strasbourg et Paris </w:t>
-      </w:r>
-    </w:p>
-    <w:p>
-      <w:pPr>
-        <w:pBdr>
-          <w:bottom w:val="single" w:sz="6" w:space="1" w:color="auto"/>
-        </w:pBdr>
-        <w:spacing w:before="283" w:after="57"/>
-        <w:jc w:val="center"/>
-      </w:pPr>
-      <w:r>
-        <w:t>FORMATION ACADEMIQUE</w:t>
-      </w:r>
-    </w:p>
-    <w:p>
-      <w:pPr>
-        <w:spacing w:line="0" w:lineRule="exact" w:before="0" w:after="0"/>
-      </w:pPr>
-      <w:r>
-        <w:t>2017-2020 : Diplôme d’ingénieur généraliste: Images, Signaux, et Science des Données - Télécom Physique Strasbourg</w:t>
-      </w:r>
-    </w:p>
-    <w:p>
-      <w:pPr>
-        <w:spacing w:line="0" w:lineRule="exact" w:before="0" w:after="0"/>
-      </w:pPr>
-      <w:r>
-        <w:t>2018-2020 : Diplôme de Master IRIV: Images et Données - Télécom Physique Strasbourg</w:t>
-      </w:r>
-    </w:p>
-    <w:p>
-      <w:pPr>
-        <w:spacing w:line="0" w:lineRule="exact" w:before="0" w:after="0"/>
-      </w:pPr>
-      <w:r>
-        <w:t>2015-2017 : Classes préparatoires aux grandes écoles : Mathématiques et Physique - Lycée Ibn Abdoun</w:t>
-      </w:r>
-    </w:p>
-    <w:p>
-      <w:pPr>
-        <w:spacing w:line="0" w:lineRule="exact" w:before="0" w:after="0"/>
-      </w:pPr>
-      <w:r>
-        <w:t>2014-2015 : Baccalauréat : Sciences Mathématiques - Lycée Ibn Yassin</w:t>
       </w:r>
     </w:p>
     <w:p>
@@ -342,6 +298,50 @@
         <w:jc w:val="center"/>
       </w:pPr>
       <w:r>
+        <w:t>FORMATION ACADEMIQUE</w:t>
+      </w:r>
+    </w:p>
+    <w:p>
+      <w:pPr>
+        <w:spacing w:line="0" w:lineRule="exact" w:before="0" w:after="0"/>
+      </w:pPr>
+      <w:r>
+        <w:t>2017-2020 : Diplôme d’ingénieur généraliste: Images, Signaux, et Science des Données - Télécom Physique Strasbourg</w:t>
+      </w:r>
+    </w:p>
+    <w:p>
+      <w:pPr>
+        <w:spacing w:line="0" w:lineRule="exact" w:before="0" w:after="0"/>
+      </w:pPr>
+      <w:r>
+        <w:t>2018-2020 : Diplôme de Master IRIV: Images et Données - Télécom Physique Strasbourg</w:t>
+      </w:r>
+    </w:p>
+    <w:p>
+      <w:pPr>
+        <w:spacing w:line="0" w:lineRule="exact" w:before="0" w:after="0"/>
+      </w:pPr>
+      <w:r>
+        <w:t>2015-2017 : Classes préparatoires aux grandes écoles : Mathématiques et Physique - Lycée Ibn Abdoun</w:t>
+      </w:r>
+    </w:p>
+    <w:p>
+      <w:pPr>
+        <w:spacing w:line="0" w:lineRule="exact" w:before="0" w:after="0"/>
+      </w:pPr>
+      <w:r>
+        <w:t>2014-2015 : Baccalauréat : Sciences Mathématiques - Lycée Ibn Yassin</w:t>
+      </w:r>
+    </w:p>
+    <w:p>
+      <w:pPr>
+        <w:pBdr>
+          <w:bottom w:val="single" w:sz="6" w:space="1" w:color="auto"/>
+        </w:pBdr>
+        <w:spacing w:before="283" w:after="57"/>
+        <w:jc w:val="center"/>
+      </w:pPr>
+      <w:r>
         <w:t>COMPETENCES TECHNIQUES</w:t>
       </w:r>
     </w:p>
@@ -354,22 +354,6 @@
           <w:docGrid w:linePitch="360"/>
         </w:sectPr>
       </w:pPr>
-    </w:p>
-    <w:p>
-      <w:pPr>
-        <w:spacing w:line="240" w:lineRule="auto" w:before="0" w:after="0"/>
-      </w:pPr>
-      <w:r>
-        <w:t>MLOps : Git, DVC, Flask, Docker, Github Actions, Heroku, MLflow, Streamlit</w:t>
-      </w:r>
-    </w:p>
-    <w:p>
-      <w:pPr>
-        <w:spacing w:line="240" w:lineRule="auto" w:before="0" w:after="0"/>
-      </w:pPr>
-      <w:r>
-        <w:t>Bases de données : SQL, MongoDB, Neo4j, Redis</w:t>
-      </w:r>
     </w:p>
     <w:p>
       <w:pPr>
@@ -392,7 +376,23 @@
         <w:spacing w:line="240" w:lineRule="auto" w:before="0" w:after="0"/>
       </w:pPr>
       <w:r>
+        <w:t>Bases de données : SQL, MongoDB, Neo4j, Redis</w:t>
+      </w:r>
+    </w:p>
+    <w:p>
+      <w:pPr>
+        <w:spacing w:line="240" w:lineRule="auto" w:before="0" w:after="0"/>
+      </w:pPr>
+      <w:r>
         <w:t>Visualisation : web analytics, tableau</w:t>
+      </w:r>
+    </w:p>
+    <w:p>
+      <w:pPr>
+        <w:spacing w:line="240" w:lineRule="auto" w:before="0" w:after="0"/>
+      </w:pPr>
+      <w:r>
+        <w:t>MLOps : Git, DVC, Flask, Docker, Github Actions, Heroku, MLflow, Streamlit</w:t>
       </w:r>
     </w:p>
     <w:p>

</xml_diff>

<commit_message>
skills parsing should be better and more intuitive, just make sure skills categories are the same on resume_data and skillset.xlsx. Also now searched links are generated using positive and negative keywords provided by the user in searchConfig
</commit_message>
<xml_diff>
--- a/data/Resumes/CV_0.docx
+++ b/data/Resumes/CV_0.docx
@@ -360,15 +360,7 @@
         <w:spacing w:line="240" w:lineRule="auto" w:before="0" w:after="0"/>
       </w:pPr>
       <w:r>
-        <w:t>Autres : marketing, google analytics, internes comme externes, presse, affichage, site centric, formats</w:t>
-      </w:r>
-    </w:p>
-    <w:p>
-      <w:pPr>
-        <w:spacing w:line="240" w:lineRule="auto" w:before="0" w:after="0"/>
-      </w:pPr>
-      <w:r>
-        <w:t>Langages : r, python, matlab, c, c++</w:t>
+        <w:t>Langages : python, matlab, c, c++</w:t>
       </w:r>
     </w:p>
     <w:p>
@@ -384,7 +376,7 @@
         <w:spacing w:line="240" w:lineRule="auto" w:before="0" w:after="0"/>
       </w:pPr>
       <w:r>
-        <w:t>Visualisation : web analytics, tableau</w:t>
+        <w:t>Data Science : Scikit-Learn, Keras, Tensorflow, Pandas, pySpark, XGboost, OpenCV, Matplotlib, Seaborn</w:t>
       </w:r>
     </w:p>
     <w:p>
@@ -392,7 +384,7 @@
         <w:spacing w:line="240" w:lineRule="auto" w:before="0" w:after="0"/>
       </w:pPr>
       <w:r>
-        <w:t>MLOps : Git, DVC, Flask, Docker, Github Actions, Heroku, MLflow, Streamlit</w:t>
+        <w:t>Visualisation : tableau</w:t>
       </w:r>
     </w:p>
     <w:p>
@@ -400,7 +392,7 @@
         <w:spacing w:line="240" w:lineRule="auto" w:before="0" w:after="0"/>
       </w:pPr>
       <w:r>
-        <w:t>ML/AI : Scikit-Learn, Keras, Tensorflow, Pandas, pySpark, XGboost, OpenCV, Matplotlib, Seaborn</w:t>
+        <w:t>Machine Learning : Git, DVC, Flask, Docker, Github Actions, Heroku, MLflow, Streamlit</w:t>
       </w:r>
     </w:p>
     <w:p>

</xml_diff>